<commit_message>
benefit and definition updated
</commit_message>
<xml_diff>
--- a/report/BenefitOrganic.docx
+++ b/report/BenefitOrganic.docx
@@ -53,7 +53,43 @@
         <w:rPr>
           <w:rFonts w:ascii="MinionPro-Regular" w:hAnsi="MinionPro-Regular" w:cs="MinionPro-Regular"/>
         </w:rPr>
-        <w:t>There are three major benefits from organic food to our health. We want to show to the readers how organic food can really become a wonderful things. First is about the nutrient content, second about the toxic metal contain in the food and the last is about the pesticide amount in the food that found.</w:t>
+        <w:t>There are three major benefits from organic food to our health. We want to show to the readers how organic food can really become a wonderful things</w:t>
+      </w:r>
+      <w:r>
+        <w:rPr>
+          <w:rFonts w:ascii="MinionPro-Regular" w:hAnsi="MinionPro-Regular" w:cs="MinionPro-Regular"/>
+        </w:rPr>
+        <w:t xml:space="preserve"> to health</w:t>
+      </w:r>
+      <w:r>
+        <w:rPr>
+          <w:rFonts w:ascii="MinionPro-Regular" w:hAnsi="MinionPro-Regular" w:cs="MinionPro-Regular"/>
+        </w:rPr>
+        <w:t>. First is about the nutrient content</w:t>
+      </w:r>
+      <w:r>
+        <w:rPr>
+          <w:rFonts w:ascii="MinionPro-Regular" w:hAnsi="MinionPro-Regular" w:cs="MinionPro-Regular"/>
+        </w:rPr>
+        <w:t xml:space="preserve"> from organic food</w:t>
+      </w:r>
+      <w:r>
+        <w:rPr>
+          <w:rFonts w:ascii="MinionPro-Regular" w:hAnsi="MinionPro-Regular" w:cs="MinionPro-Regular"/>
+        </w:rPr>
+        <w:t>, second about the toxic metal contain in the food and the last is about the pesticide</w:t>
+      </w:r>
+      <w:r>
+        <w:rPr>
+          <w:rFonts w:ascii="MinionPro-Regular" w:hAnsi="MinionPro-Regular" w:cs="MinionPro-Regular"/>
+        </w:rPr>
+        <w:t xml:space="preserve"> residue amount exposure in the conventional food</w:t>
+      </w:r>
+      <w:r>
+        <w:rPr>
+          <w:rFonts w:ascii="MinionPro-Regular" w:hAnsi="MinionPro-Regular" w:cs="MinionPro-Regular"/>
+        </w:rPr>
+        <w:t>.</w:t>
       </w:r>
     </w:p>
     <w:p>
@@ -81,19 +117,55 @@
         <w:rPr>
           <w:rFonts w:ascii="MinionPro-Regular" w:hAnsi="MinionPro-Regular" w:cs="MinionPro-Regular"/>
         </w:rPr>
-        <w:t xml:space="preserve">A study in United Kingdom, particularly in Newcastle University has found out the evidence </w:t>
-      </w:r>
-      <w:r>
-        <w:rPr>
-          <w:rFonts w:ascii="MinionPro-Regular" w:hAnsi="MinionPro-Regular" w:cs="MinionPro-Regular"/>
-        </w:rPr>
-        <w:t xml:space="preserve">from </w:t>
-      </w:r>
-      <w:r>
-        <w:rPr>
-          <w:rFonts w:ascii="MinionPro-Regular" w:hAnsi="MinionPro-Regular" w:cs="MinionPro-Regular"/>
-        </w:rPr>
-        <w:t xml:space="preserve">organic crops, and the food made from them, are nutritionally </w:t>
+        <w:t>A study in United Kingdom, particularly i</w:t>
+      </w:r>
+      <w:r>
+        <w:rPr>
+          <w:rFonts w:ascii="MinionPro-Regular" w:hAnsi="MinionPro-Regular" w:cs="MinionPro-Regular"/>
+        </w:rPr>
+        <w:t>n Newcastle University has figure</w:t>
+      </w:r>
+      <w:r>
+        <w:rPr>
+          <w:rFonts w:ascii="MinionPro-Regular" w:hAnsi="MinionPro-Regular" w:cs="MinionPro-Regular"/>
+        </w:rPr>
+        <w:t xml:space="preserve"> out the evidence </w:t>
+      </w:r>
+      <w:r>
+        <w:rPr>
+          <w:rFonts w:ascii="MinionPro-Regular" w:hAnsi="MinionPro-Regular" w:cs="MinionPro-Regular"/>
+        </w:rPr>
+        <w:t>that</w:t>
+      </w:r>
+      <w:r>
+        <w:rPr>
+          <w:rFonts w:ascii="MinionPro-Regular" w:hAnsi="MinionPro-Regular" w:cs="MinionPro-Regular"/>
+        </w:rPr>
+        <w:t xml:space="preserve"> </w:t>
+      </w:r>
+      <w:r>
+        <w:rPr>
+          <w:rFonts w:ascii="MinionPro-Regular" w:hAnsi="MinionPro-Regular" w:cs="MinionPro-Regular"/>
+        </w:rPr>
+        <w:t xml:space="preserve">the </w:t>
+      </w:r>
+      <w:r>
+        <w:rPr>
+          <w:rFonts w:ascii="MinionPro-Regular" w:hAnsi="MinionPro-Regular" w:cs="MinionPro-Regular"/>
+        </w:rPr>
+        <w:t xml:space="preserve">food made from </w:t>
+      </w:r>
+      <w:r>
+        <w:rPr>
+          <w:rFonts w:ascii="MinionPro-Regular" w:hAnsi="MinionPro-Regular" w:cs="MinionPro-Regular"/>
+        </w:rPr>
+        <w:t>organic</w:t>
+      </w:r>
+      <w:r>
+        <w:rPr>
+          <w:rFonts w:ascii="MinionPro-Regular" w:hAnsi="MinionPro-Regular" w:cs="MinionPro-Regular"/>
+        </w:rPr>
+        <w:t xml:space="preserve">, are nutritionally </w:t>
       </w:r>
       <w:r>
         <w:rPr>
@@ -105,7 +177,19 @@
         <w:rPr>
           <w:rFonts w:ascii="MinionPro-Regular" w:hAnsi="MinionPro-Regular" w:cs="MinionPro-Regular"/>
         </w:rPr>
-        <w:t xml:space="preserve"> to their conventional</w:t>
+        <w:t xml:space="preserve"> to </w:t>
+      </w:r>
+      <w:r>
+        <w:rPr>
+          <w:rFonts w:ascii="MinionPro-Regular" w:hAnsi="MinionPro-Regular" w:cs="MinionPro-Regular"/>
+        </w:rPr>
+        <w:t>than</w:t>
+      </w:r>
+      <w:r>
+        <w:rPr>
+          <w:rFonts w:ascii="MinionPro-Regular" w:hAnsi="MinionPro-Regular" w:cs="MinionPro-Regular"/>
+        </w:rPr>
+        <w:t xml:space="preserve"> conventional</w:t>
       </w:r>
       <w:r>
         <w:rPr>
@@ -129,13 +213,7 @@
         <w:rPr>
           <w:rFonts w:ascii="MinionPro-Regular" w:hAnsi="MinionPro-Regular" w:cs="MinionPro-Regular"/>
         </w:rPr>
-        <w:t xml:space="preserve">s. </w:t>
-      </w:r>
-      <w:r>
-        <w:rPr>
-          <w:rFonts w:ascii="MinionPro-Regular" w:hAnsi="MinionPro-Regular" w:cs="MinionPro-Regular"/>
-        </w:rPr>
-        <w:t xml:space="preserve">The report was published in the July 15 issue of the prestigious </w:t>
+        <w:t xml:space="preserve">s. The report was published in the July 15 issue of the prestigious </w:t>
       </w:r>
       <w:r>
         <w:rPr>
@@ -151,17 +229,12 @@
         </w:rPr>
         <w:t>.</w:t>
       </w:r>
-    </w:p>
-    <w:p>
-      <w:pPr>
-        <w:autoSpaceDE w:val="0"/>
-        <w:autoSpaceDN w:val="0"/>
-        <w:adjustRightInd w:val="0"/>
-        <w:spacing w:after="0" w:line="240" w:lineRule="auto"/>
-        <w:rPr>
-          <w:rFonts w:ascii="MinionPro-Regular" w:hAnsi="MinionPro-Regular" w:cs="MinionPro-Regular"/>
-        </w:rPr>
-      </w:pPr>
+      <w:r>
+        <w:rPr>
+          <w:rFonts w:ascii="MinionPro-Regular" w:hAnsi="MinionPro-Regular" w:cs="MinionPro-Regular"/>
+        </w:rPr>
+        <w:t xml:space="preserve"> </w:t>
+      </w:r>
       <w:r>
         <w:rPr>
           <w:rFonts w:ascii="MinionPro-Regular" w:hAnsi="MinionPro-Regular" w:cs="MinionPro-Regular"/>
@@ -172,19 +245,49 @@
         <w:rPr>
           <w:rFonts w:ascii="MinionPro-Regular" w:hAnsi="MinionPro-Regular" w:cs="MinionPro-Regular"/>
         </w:rPr>
-        <w:t>nalyzing 343 studies in what was the largest research effort</w:t>
-      </w:r>
-      <w:r>
-        <w:rPr>
-          <w:rFonts w:ascii="MinionPro-Regular" w:hAnsi="MinionPro-Regular" w:cs="MinionPro-Regular"/>
-        </w:rPr>
-        <w:t xml:space="preserve"> of its kind,</w:t>
-      </w:r>
-      <w:r>
-        <w:rPr>
-          <w:rFonts w:ascii="MinionPro-Regular" w:hAnsi="MinionPro-Regular" w:cs="MinionPro-Regular"/>
-        </w:rPr>
-        <w:t xml:space="preserve"> found that organic crops and crop-based foods are up </w:t>
+        <w:t xml:space="preserve">nalyzing 343 studies </w:t>
+      </w:r>
+      <w:r>
+        <w:rPr>
+          <w:rFonts w:ascii="MinionPro-Regular" w:hAnsi="MinionPro-Regular" w:cs="MinionPro-Regular"/>
+        </w:rPr>
+        <w:t xml:space="preserve">and successfully </w:t>
+      </w:r>
+      <w:r>
+        <w:rPr>
+          <w:rFonts w:ascii="MinionPro-Regular" w:hAnsi="MinionPro-Regular" w:cs="MinionPro-Regular"/>
+        </w:rPr>
+        <w:t xml:space="preserve">found </w:t>
+      </w:r>
+      <w:r>
+        <w:rPr>
+          <w:rFonts w:ascii="MinionPro-Regular" w:hAnsi="MinionPro-Regular" w:cs="MinionPro-Regular"/>
+        </w:rPr>
+        <w:t xml:space="preserve">out </w:t>
+      </w:r>
+      <w:r>
+        <w:rPr>
+          <w:rFonts w:ascii="MinionPro-Regular" w:hAnsi="MinionPro-Regular" w:cs="MinionPro-Regular"/>
+        </w:rPr>
+        <w:t xml:space="preserve">that organic crops and </w:t>
+      </w:r>
+      <w:r>
+        <w:rPr>
+          <w:rFonts w:ascii="MinionPro-Regular" w:hAnsi="MinionPro-Regular" w:cs="MinionPro-Regular"/>
+        </w:rPr>
+        <w:t xml:space="preserve">organic </w:t>
+      </w:r>
+      <w:r>
+        <w:rPr>
+          <w:rFonts w:ascii="MinionPro-Regular" w:hAnsi="MinionPro-Regular" w:cs="MinionPro-Regular"/>
+        </w:rPr>
+        <w:t xml:space="preserve">crop-based foods are </w:t>
+      </w:r>
+      <w:r>
+        <w:rPr>
+          <w:rFonts w:ascii="MinionPro-Regular" w:hAnsi="MinionPro-Regular" w:cs="MinionPro-Regular"/>
+        </w:rPr>
+        <w:t xml:space="preserve">having </w:t>
       </w:r>
       <w:r>
         <w:rPr>
@@ -202,33 +305,55 @@
         <w:rPr>
           <w:rFonts w:ascii="MinionPro-Regular" w:hAnsi="MinionPro-Regular" w:cs="MinionPro-Regular"/>
         </w:rPr>
-        <w:t>ercent higher in a number of</w:t>
-      </w:r>
-      <w:r>
-        <w:rPr>
-          <w:rFonts w:ascii="MinionPro-Regular" w:hAnsi="MinionPro-Regular" w:cs="MinionPro-Regular"/>
-        </w:rPr>
-        <w:t xml:space="preserve"> antioxidants than conventionally </w:t>
-      </w:r>
-      <w:bookmarkStart w:id="0" w:name="_GoBack"/>
-      <w:bookmarkEnd w:id="0"/>
-      <w:r>
-        <w:rPr>
-          <w:rFonts w:ascii="MinionPro-Regular" w:hAnsi="MinionPro-Regular" w:cs="MinionPro-Regular"/>
-        </w:rPr>
-        <w:t xml:space="preserve">crops, </w:t>
-      </w:r>
-      <w:r>
-        <w:rPr>
-          <w:rFonts w:ascii="MinionPro-Regular" w:hAnsi="MinionPro-Regular" w:cs="MinionPro-Regular"/>
-        </w:rPr>
-        <w:t xml:space="preserve">also </w:t>
-      </w:r>
-      <w:r>
-        <w:rPr>
-          <w:rFonts w:ascii="MinionPro-Regular" w:hAnsi="MinionPro-Regular" w:cs="MinionPro-Regular"/>
-        </w:rPr>
-        <w:t xml:space="preserve">showed that pesticide residues are found more frequently in conventional foods, and revealed significantly lower levels of a toxic heavy metal in organic crops. </w:t>
+        <w:t>ercent numb</w:t>
+      </w:r>
+      <w:r>
+        <w:rPr>
+          <w:rFonts w:ascii="MinionPro-Regular" w:hAnsi="MinionPro-Regular" w:cs="MinionPro-Regular"/>
+        </w:rPr>
+        <w:t>er of</w:t>
+      </w:r>
+      <w:r>
+        <w:rPr>
+          <w:rFonts w:ascii="MinionPro-Regular" w:hAnsi="MinionPro-Regular" w:cs="MinionPro-Regular"/>
+        </w:rPr>
+        <w:t xml:space="preserve"> antioxidants </w:t>
+      </w:r>
+      <w:r>
+        <w:rPr>
+          <w:rFonts w:ascii="MinionPro-Regular" w:hAnsi="MinionPro-Regular" w:cs="MinionPro-Regular"/>
+        </w:rPr>
+        <w:t xml:space="preserve">compared to conventionally crops. This research </w:t>
+      </w:r>
+      <w:r>
+        <w:rPr>
+          <w:rFonts w:ascii="MinionPro-Regular" w:hAnsi="MinionPro-Regular" w:cs="MinionPro-Regular"/>
+        </w:rPr>
+        <w:t>showed that pesticide residues are found more frequently in c</w:t>
+      </w:r>
+      <w:r>
+        <w:rPr>
+          <w:rFonts w:ascii="MinionPro-Regular" w:hAnsi="MinionPro-Regular" w:cs="MinionPro-Regular"/>
+        </w:rPr>
+        <w:t>onventional foods, and revealed</w:t>
+      </w:r>
+      <w:r>
+        <w:rPr>
+          <w:rFonts w:ascii="MinionPro-Regular" w:hAnsi="MinionPro-Regular" w:cs="MinionPro-Regular"/>
+        </w:rPr>
+        <w:t xml:space="preserve"> lower levels of a toxic</w:t>
+      </w:r>
+      <w:r>
+        <w:rPr>
+          <w:rFonts w:ascii="MinionPro-Regular" w:hAnsi="MinionPro-Regular" w:cs="MinionPro-Regular"/>
+        </w:rPr>
+        <w:t>, such as</w:t>
+      </w:r>
+      <w:r>
+        <w:rPr>
+          <w:rFonts w:ascii="MinionPro-Regular" w:hAnsi="MinionPro-Regular" w:cs="MinionPro-Regular"/>
+        </w:rPr>
+        <w:t xml:space="preserve"> heavy metal in organic crops. </w:t>
       </w:r>
     </w:p>
     <w:p>
@@ -256,7 +381,7 @@
         <w:rPr>
           <w:rFonts w:ascii="MinionPro-Regular" w:hAnsi="MinionPro-Regular" w:cs="MinionPro-Regular"/>
         </w:rPr>
-        <w:t xml:space="preserve">Their </w:t>
+        <w:t xml:space="preserve">The most important thing in organic is safer to consume, researcher’s </w:t>
       </w:r>
       <w:r>
         <w:rPr>
@@ -286,13 +411,33 @@
         <w:rPr>
           <w:rFonts w:ascii="MinionPro-Regular" w:hAnsi="MinionPro-Regular" w:cs="MinionPro-Regular"/>
         </w:rPr>
-        <w:t xml:space="preserve"> in organic </w:t>
-      </w:r>
-      <w:r>
-        <w:rPr>
-          <w:rFonts w:ascii="MinionPro-Regular" w:hAnsi="MinionPro-Regular" w:cs="MinionPro-Regular"/>
-        </w:rPr>
-        <w:t>crops</w:t>
+        <w:t xml:space="preserve"> </w:t>
+      </w:r>
+      <w:bookmarkStart w:id="0" w:name="_GoBack"/>
+      <w:bookmarkEnd w:id="0"/>
+      <w:r>
+        <w:rPr>
+          <w:rFonts w:ascii="MinionPro-Regular" w:hAnsi="MinionPro-Regular" w:cs="MinionPro-Regular"/>
+        </w:rPr>
+        <w:t xml:space="preserve">in </w:t>
+      </w:r>
+      <w:r>
+        <w:rPr>
+          <w:rFonts w:ascii="MinionPro-Regular" w:hAnsi="MinionPro-Regular" w:cs="MinionPro-Regular"/>
+        </w:rPr>
+        <w:t xml:space="preserve">the </w:t>
+      </w:r>
+      <w:r>
+        <w:rPr>
+          <w:rFonts w:ascii="MinionPro-Regular" w:hAnsi="MinionPro-Regular" w:cs="MinionPro-Regular"/>
+        </w:rPr>
+        <w:t xml:space="preserve">organic </w:t>
+      </w:r>
+      <w:r>
+        <w:rPr>
+          <w:rFonts w:ascii="MinionPro-Regular" w:hAnsi="MinionPro-Regular" w:cs="MinionPro-Regular"/>
+        </w:rPr>
+        <w:t>food</w:t>
       </w:r>
       <w:r>
         <w:rPr>
@@ -304,19 +449,61 @@
         <w:rPr>
           <w:rFonts w:ascii="MinionPro-Regular" w:hAnsi="MinionPro-Regular" w:cs="MinionPro-Regular"/>
         </w:rPr>
-        <w:t>This</w:t>
-      </w:r>
-      <w:r>
-        <w:rPr>
-          <w:rFonts w:ascii="MinionPro-Regular" w:hAnsi="MinionPro-Regular" w:cs="MinionPro-Regular"/>
-        </w:rPr>
-        <w:t xml:space="preserve"> study found that conventional crops were four times more likely to contain pesticide residues than </w:t>
-      </w:r>
-      <w:r>
-        <w:rPr>
-          <w:rFonts w:ascii="MinionPro-Regular" w:hAnsi="MinionPro-Regular" w:cs="MinionPro-Regular"/>
-        </w:rPr>
-        <w:t xml:space="preserve">the organic crops. The highly exposure by </w:t>
+        <w:t>From t</w:t>
+      </w:r>
+      <w:r>
+        <w:rPr>
+          <w:rFonts w:ascii="MinionPro-Regular" w:hAnsi="MinionPro-Regular" w:cs="MinionPro-Regular"/>
+        </w:rPr>
+        <w:t>his</w:t>
+      </w:r>
+      <w:r>
+        <w:rPr>
+          <w:rFonts w:ascii="MinionPro-Regular" w:hAnsi="MinionPro-Regular" w:cs="MinionPro-Regular"/>
+        </w:rPr>
+        <w:t xml:space="preserve"> study</w:t>
+      </w:r>
+      <w:r>
+        <w:rPr>
+          <w:rFonts w:ascii="MinionPro-Regular" w:hAnsi="MinionPro-Regular" w:cs="MinionPro-Regular"/>
+        </w:rPr>
+        <w:t xml:space="preserve">, we can know </w:t>
+      </w:r>
+      <w:r>
+        <w:rPr>
+          <w:rFonts w:ascii="MinionPro-Regular" w:hAnsi="MinionPro-Regular" w:cs="MinionPro-Regular"/>
+        </w:rPr>
+        <w:t>that conventi</w:t>
+      </w:r>
+      <w:r>
+        <w:rPr>
+          <w:rFonts w:ascii="MinionPro-Regular" w:hAnsi="MinionPro-Regular" w:cs="MinionPro-Regular"/>
+        </w:rPr>
+        <w:t>onal crops were four times to</w:t>
+      </w:r>
+      <w:r>
+        <w:rPr>
+          <w:rFonts w:ascii="MinionPro-Regular" w:hAnsi="MinionPro-Regular" w:cs="MinionPro-Regular"/>
+        </w:rPr>
+        <w:t xml:space="preserve"> contain pesticide residues than </w:t>
+      </w:r>
+      <w:r>
+        <w:rPr>
+          <w:rFonts w:ascii="MinionPro-Regular" w:hAnsi="MinionPro-Regular" w:cs="MinionPro-Regular"/>
+        </w:rPr>
+        <w:t>the organic crops.</w:t>
+      </w:r>
+      <w:r>
+        <w:rPr>
+          <w:rFonts w:ascii="MinionPro-Regular" w:hAnsi="MinionPro-Regular" w:cs="MinionPro-Regular"/>
+        </w:rPr>
+        <w:t xml:space="preserve"> The high</w:t>
+      </w:r>
+      <w:r>
+        <w:rPr>
+          <w:rFonts w:ascii="MinionPro-Regular" w:hAnsi="MinionPro-Regular" w:cs="MinionPro-Regular"/>
+        </w:rPr>
+        <w:t xml:space="preserve"> exposure by </w:t>
       </w:r>
       <w:r>
         <w:rPr>
@@ -334,7 +521,49 @@
         <w:rPr>
           <w:rFonts w:ascii="MinionPro-Regular" w:hAnsi="MinionPro-Regular" w:cs="MinionPro-Regular"/>
         </w:rPr>
-        <w:t xml:space="preserve"> affect brain development, especially in young children, and </w:t>
+        <w:t xml:space="preserve"> give</w:t>
+      </w:r>
+      <w:r>
+        <w:rPr>
+          <w:rFonts w:ascii="MinionPro-Regular" w:hAnsi="MinionPro-Regular" w:cs="MinionPro-Regular"/>
+        </w:rPr>
+        <w:t xml:space="preserve"> </w:t>
+      </w:r>
+      <w:r>
+        <w:rPr>
+          <w:rFonts w:ascii="MinionPro-Regular" w:hAnsi="MinionPro-Regular" w:cs="MinionPro-Regular"/>
+        </w:rPr>
+        <w:t xml:space="preserve">bad </w:t>
+      </w:r>
+      <w:r>
+        <w:rPr>
+          <w:rFonts w:ascii="MinionPro-Regular" w:hAnsi="MinionPro-Regular" w:cs="MinionPro-Regular"/>
+        </w:rPr>
+        <w:t>affect</w:t>
+      </w:r>
+      <w:r>
+        <w:rPr>
+          <w:rFonts w:ascii="MinionPro-Regular" w:hAnsi="MinionPro-Regular" w:cs="MinionPro-Regular"/>
+        </w:rPr>
+        <w:t xml:space="preserve"> to our body, particularly in brain development</w:t>
+      </w:r>
+      <w:r>
+        <w:rPr>
+          <w:rFonts w:ascii="MinionPro-Regular" w:hAnsi="MinionPro-Regular" w:cs="MinionPro-Regular"/>
+        </w:rPr>
+        <w:t xml:space="preserve"> e</w:t>
+      </w:r>
+      <w:r>
+        <w:rPr>
+          <w:rFonts w:ascii="MinionPro-Regular" w:hAnsi="MinionPro-Regular" w:cs="MinionPro-Regular"/>
+        </w:rPr>
+        <w:t>specially in young children,</w:t>
+      </w:r>
+      <w:r>
+        <w:rPr>
+          <w:rFonts w:ascii="MinionPro-Regular" w:hAnsi="MinionPro-Regular" w:cs="MinionPro-Regular"/>
+        </w:rPr>
+        <w:t xml:space="preserve"> </w:t>
       </w:r>
       <w:r>
         <w:rPr>
@@ -346,61 +575,103 @@
         <w:rPr>
           <w:rFonts w:ascii="MinionPro-Regular" w:hAnsi="MinionPro-Regular" w:cs="MinionPro-Regular"/>
         </w:rPr>
+        <w:t xml:space="preserve"> risk for pregnant women</w:t>
+      </w:r>
+      <w:r>
+        <w:rPr>
+          <w:rFonts w:ascii="MinionPro-Regular" w:hAnsi="MinionPro-Regular" w:cs="MinionPro-Regular"/>
+        </w:rPr>
+        <w:t>. Newcastle</w:t>
+      </w:r>
+      <w:r>
+        <w:rPr>
+          <w:rFonts w:ascii="MinionPro-Regular" w:hAnsi="MinionPro-Regular" w:cs="MinionPro-Regular"/>
+        </w:rPr>
+        <w:t xml:space="preserve"> study also </w:t>
+      </w:r>
+      <w:r>
+        <w:rPr>
+          <w:rFonts w:ascii="MinionPro-Regular" w:hAnsi="MinionPro-Regular" w:cs="MinionPro-Regular"/>
+        </w:rPr>
+        <w:t>found that organic crops had more or less</w:t>
+      </w:r>
+      <w:r>
+        <w:rPr>
+          <w:rFonts w:ascii="MinionPro-Regular" w:hAnsi="MinionPro-Regular" w:cs="MinionPro-Regular"/>
+        </w:rPr>
+        <w:t xml:space="preserve"> 48 percent lower cadmium levels than conventional crops.</w:t>
+      </w:r>
+      <w:r>
+        <w:rPr>
+          <w:rFonts w:ascii="MinionPro-Regular" w:hAnsi="MinionPro-Regular" w:cs="MinionPro-Regular"/>
+        </w:rPr>
+        <w:t xml:space="preserve"> For information</w:t>
+      </w:r>
+      <w:r>
+        <w:rPr>
+          <w:rFonts w:ascii="MinionPro-Regular" w:hAnsi="MinionPro-Regular" w:cs="MinionPro-Regular"/>
+        </w:rPr>
+        <w:t xml:space="preserve"> Cadmium is</w:t>
+      </w:r>
+      <w:r>
+        <w:rPr>
+          <w:rFonts w:ascii="MinionPro-Regular" w:hAnsi="MinionPro-Regular" w:cs="MinionPro-Regular"/>
+        </w:rPr>
+        <w:t xml:space="preserve"> a </w:t>
+      </w:r>
+      <w:r>
+        <w:rPr>
+          <w:rFonts w:ascii="MinionPro-Regular" w:hAnsi="MinionPro-Regular" w:cs="MinionPro-Regular"/>
+        </w:rPr>
+        <w:t>heavy metal which</w:t>
+      </w:r>
+      <w:r>
+        <w:rPr>
+          <w:rFonts w:ascii="MinionPro-Regular" w:hAnsi="MinionPro-Regular" w:cs="MinionPro-Regular"/>
+        </w:rPr>
+        <w:t xml:space="preserve"> can cause kidney failure, bon</w:t>
+      </w:r>
+      <w:r>
+        <w:rPr>
+          <w:rFonts w:ascii="MinionPro-Regular" w:hAnsi="MinionPro-Regular" w:cs="MinionPro-Regular"/>
+        </w:rPr>
+        <w:t>e softening and liver damage. Cadmium</w:t>
+      </w:r>
+      <w:r>
+        <w:rPr>
+          <w:rFonts w:ascii="MinionPro-Regular" w:hAnsi="MinionPro-Regular" w:cs="MinionPro-Regular"/>
+        </w:rPr>
+        <w:t xml:space="preserve"> can accumulate in</w:t>
+      </w:r>
+      <w:r>
+        <w:rPr>
+          <w:rFonts w:ascii="MinionPro-Regular" w:hAnsi="MinionPro-Regular" w:cs="MinionPro-Regular"/>
+        </w:rPr>
+        <w:t>side</w:t>
+      </w:r>
+      <w:r>
+        <w:rPr>
+          <w:rFonts w:ascii="MinionPro-Regular" w:hAnsi="MinionPro-Regular" w:cs="MinionPro-Regular"/>
+        </w:rPr>
+        <w:t xml:space="preserve"> the body</w:t>
+      </w:r>
+      <w:r>
+        <w:rPr>
+          <w:rFonts w:ascii="MinionPro-Regular" w:hAnsi="MinionPro-Regular" w:cs="MinionPro-Regular"/>
+        </w:rPr>
+        <w:t xml:space="preserve"> and the body can’t remove it instantly, so even at low levels, Cadmium will </w:t>
+      </w:r>
+      <w:r>
+        <w:rPr>
+          <w:rFonts w:ascii="MinionPro-Regular" w:hAnsi="MinionPro-Regular" w:cs="MinionPro-Regular"/>
+        </w:rPr>
+        <w:t>cause</w:t>
+      </w:r>
+      <w:r>
+        <w:rPr>
+          <w:rFonts w:ascii="MinionPro-Regular" w:hAnsi="MinionPro-Regular" w:cs="MinionPro-Regular"/>
+        </w:rPr>
         <w:t xml:space="preserve"> </w:t>
-      </w:r>
-      <w:r>
-        <w:rPr>
-          <w:rFonts w:ascii="MinionPro-Regular" w:hAnsi="MinionPro-Regular" w:cs="MinionPro-Regular"/>
-        </w:rPr>
-        <w:t xml:space="preserve">a </w:t>
-      </w:r>
-      <w:r>
-        <w:rPr>
-          <w:rFonts w:ascii="MinionPro-Regular" w:hAnsi="MinionPro-Regular" w:cs="MinionPro-Regular"/>
-        </w:rPr>
-        <w:t xml:space="preserve">risk for pregnant women and </w:t>
-      </w:r>
-      <w:r>
-        <w:rPr>
-          <w:rFonts w:ascii="MinionPro-Regular" w:hAnsi="MinionPro-Regular" w:cs="MinionPro-Regular"/>
-        </w:rPr>
-        <w:t>also to men and women in reproductive age. Newcastle</w:t>
-      </w:r>
-      <w:r>
-        <w:rPr>
-          <w:rFonts w:ascii="MinionPro-Regular" w:hAnsi="MinionPro-Regular" w:cs="MinionPro-Regular"/>
-        </w:rPr>
-        <w:t xml:space="preserve"> study also found that organic crops had on average 48 percent lower cadmium levels than conventional crops.</w:t>
-      </w:r>
-      <w:r>
-        <w:rPr>
-          <w:rFonts w:ascii="MinionPro-Regular" w:hAnsi="MinionPro-Regular" w:cs="MinionPro-Regular"/>
-        </w:rPr>
-        <w:t xml:space="preserve"> For information</w:t>
-      </w:r>
-      <w:r>
-        <w:rPr>
-          <w:rFonts w:ascii="MinionPro-Regular" w:hAnsi="MinionPro-Regular" w:cs="MinionPro-Regular"/>
-        </w:rPr>
-        <w:t xml:space="preserve"> Cadmium is</w:t>
-      </w:r>
-      <w:r>
-        <w:rPr>
-          <w:rFonts w:ascii="MinionPro-Regular" w:hAnsi="MinionPro-Regular" w:cs="MinionPro-Regular"/>
-        </w:rPr>
-        <w:t xml:space="preserve"> on of heavy metal which</w:t>
-      </w:r>
-      <w:r>
-        <w:rPr>
-          <w:rFonts w:ascii="MinionPro-Regular" w:hAnsi="MinionPro-Regular" w:cs="MinionPro-Regular"/>
-        </w:rPr>
-        <w:t xml:space="preserve"> can cause kidney failure, bone softening and liver damage. It can accumulate in the body</w:t>
-      </w:r>
-      <w:r>
-        <w:rPr>
-          <w:rFonts w:ascii="MinionPro-Regular" w:hAnsi="MinionPro-Regular" w:cs="MinionPro-Regular"/>
-        </w:rPr>
-        <w:t xml:space="preserve"> and the body can’t remove it instantly, so even at low levels, Cadmium will exposure </w:t>
       </w:r>
       <w:r>
         <w:rPr>

</xml_diff>

<commit_message>
benefit of organic food revise
</commit_message>
<xml_diff>
--- a/report/BenefitOrganic.docx
+++ b/report/BenefitOrganic.docx
@@ -13,6 +13,8 @@
           <w:b/>
         </w:rPr>
       </w:pPr>
+      <w:bookmarkStart w:id="0" w:name="_GoBack"/>
+      <w:bookmarkEnd w:id="0"/>
       <w:r>
         <w:rPr>
           <w:rFonts w:ascii="MinionPro-Regular" w:hAnsi="MinionPro-Regular" w:cs="MinionPro-Regular"/>
@@ -1053,6 +1055,60 @@
         <w:adjustRightInd w:val="0"/>
         <w:spacing w:after="0" w:line="240" w:lineRule="auto"/>
       </w:pPr>
+      <w:r>
+        <w:rPr>
+          <w:noProof/>
+        </w:rPr>
+        <w:lastRenderedPageBreak/>
+        <w:drawing>
+          <wp:inline distT="0" distB="0" distL="0" distR="0">
+            <wp:extent cx="4750434" cy="5937662"/>
+            <wp:effectExtent l="0" t="0" r="0" b="6350"/>
+            <wp:docPr id="3" name="Picture 3" descr="C:\Users\Bobby\Desktop\seventh floor\picture\organicfood.jpg"/>
+            <wp:cNvGraphicFramePr>
+              <a:graphicFrameLocks xmlns:a="http://schemas.openxmlformats.org/drawingml/2006/main" noChangeAspect="1"/>
+            </wp:cNvGraphicFramePr>
+            <a:graphic xmlns:a="http://schemas.openxmlformats.org/drawingml/2006/main">
+              <a:graphicData uri="http://schemas.openxmlformats.org/drawingml/2006/picture">
+                <pic:pic xmlns:pic="http://schemas.openxmlformats.org/drawingml/2006/picture">
+                  <pic:nvPicPr>
+                    <pic:cNvPr id="0" name="Picture 1" descr="C:\Users\Bobby\Desktop\seventh floor\picture\organicfood.jpg"/>
+                    <pic:cNvPicPr>
+                      <a:picLocks noChangeAspect="1" noChangeArrowheads="1"/>
+                    </pic:cNvPicPr>
+                  </pic:nvPicPr>
+                  <pic:blipFill>
+                    <a:blip r:embed="rId7">
+                      <a:extLst>
+                        <a:ext uri="{28A0092B-C50C-407E-A947-70E740481C1C}">
+                          <a14:useLocalDpi xmlns:a14="http://schemas.microsoft.com/office/drawing/2010/main" val="0"/>
+                        </a:ext>
+                      </a:extLst>
+                    </a:blip>
+                    <a:srcRect/>
+                    <a:stretch>
+                      <a:fillRect/>
+                    </a:stretch>
+                  </pic:blipFill>
+                  <pic:spPr bwMode="auto">
+                    <a:xfrm>
+                      <a:off x="0" y="0"/>
+                      <a:ext cx="4752796" cy="5940615"/>
+                    </a:xfrm>
+                    <a:prstGeom prst="rect">
+                      <a:avLst/>
+                    </a:prstGeom>
+                    <a:noFill/>
+                    <a:ln>
+                      <a:noFill/>
+                    </a:ln>
+                  </pic:spPr>
+                </pic:pic>
+              </a:graphicData>
+            </a:graphic>
+          </wp:inline>
+        </w:drawing>
+      </w:r>
     </w:p>
     <w:p>
       <w:pPr>
@@ -1156,34 +1212,74 @@
           <w:rStyle w:val="Strong"/>
           <w:b w:val="0"/>
         </w:rPr>
-        <w:t>ustainability o</w:t>
-      </w:r>
-      <w:bookmarkStart w:id="0" w:name="_GoBack"/>
-      <w:bookmarkEnd w:id="0"/>
-      <w:r>
+        <w:t>ustainability over the long term</w:t>
+      </w:r>
+      <w:r>
+        <w:rPr>
+          <w:b/>
+        </w:rPr>
+        <w:t>.</w:t>
+      </w:r>
+      <w:r>
+        <w:t xml:space="preserve"> Organic farming thinks the medium term and long term can be influence by organic method. Organic farming not only produce food to fulfil human needs, but also keep the balance in </w:t>
+      </w:r>
+      <w:r>
+        <w:lastRenderedPageBreak/>
+        <w:t>ecology and preserve soil fertility and prevent pesticide problems. Organic farming takes the proactive approach</w:t>
+      </w:r>
+      <w:r>
+        <w:t xml:space="preserve"> to oppose </w:t>
+      </w:r>
+      <w:r>
+        <w:t>treating problems</w:t>
+      </w:r>
+      <w:r>
+        <w:t xml:space="preserve"> before they occurred.</w:t>
+      </w:r>
+    </w:p>
+    <w:p>
+      <w:pPr>
+        <w:pStyle w:val="ListParagraph"/>
+        <w:autoSpaceDE w:val="0"/>
+        <w:autoSpaceDN w:val="0"/>
+        <w:adjustRightInd w:val="0"/>
+        <w:spacing w:after="0" w:line="360" w:lineRule="auto"/>
+        <w:ind w:left="0"/>
         <w:rPr>
           <w:rStyle w:val="Strong"/>
           <w:b w:val="0"/>
         </w:rPr>
-        <w:t>ver the long term</w:t>
-      </w:r>
-      <w:r>
-        <w:rPr>
-          <w:b/>
-        </w:rPr>
-        <w:t>.</w:t>
-      </w:r>
-      <w:r>
-        <w:t xml:space="preserve"> Organic farming thinks the medium term and long term can be influence by organic method. Organic farming not only produce food to fulfil human needs, but also keep the balance in ecology and preserve soil fertility and prevent pesticide problems. Organic farming takes the proactive approach</w:t>
-      </w:r>
-      <w:r>
-        <w:t xml:space="preserve"> to oppose </w:t>
-      </w:r>
-      <w:r>
-        <w:t>treating problems</w:t>
-      </w:r>
-      <w:r>
-        <w:t xml:space="preserve"> before they occurred.</w:t>
+      </w:pPr>
+      <w:r>
+        <w:br/>
+      </w:r>
+      <w:r>
+        <w:rPr>
+          <w:rStyle w:val="Strong"/>
+          <w:b w:val="0"/>
+        </w:rPr>
+        <w:t>Second is about</w:t>
+      </w:r>
+      <w:r>
+        <w:rPr>
+          <w:rStyle w:val="Strong"/>
+        </w:rPr>
+        <w:t xml:space="preserve"> s</w:t>
+      </w:r>
+      <w:r>
+        <w:t>oil</w:t>
+      </w:r>
+      <w:r>
+        <w:t>, it</w:t>
+      </w:r>
+      <w:r>
+        <w:t xml:space="preserve"> building practices such as crop rotations, inter-cropping, symbiotic associations, cover crops, organic</w:t>
+      </w:r>
+      <w:r>
+        <w:t xml:space="preserve"> fertilizers and minimum tillage are central to organic practices. These encourage soil fauna and flora, improving soil formation and structure and creating more stable systems. In turn, nutrient and energy cycling is increased and the retentive abilities of the soil for nutrients and water are enhanced, compensating for the non-use of mineral fertilizers. Such management techniques also play an important role in soil erosion control. The length of time that the soil is exposed to erosive forces is decreased, soil biodiversity is increased, and nutrient losses are reduced, helping to maintain and enhance soil productivity. Crop export of nutrients is usually compensated by farm-derived renewable resources but it is sometimes necessary to supplement organic soils with potassium, phosphate, calcium, magnesium and trace elements from external sources.</w:t>
+      </w:r>
+      <w:r>
+        <w:br/>
       </w:r>
     </w:p>
     <w:p>
@@ -1194,45 +1290,80 @@
         <w:adjustRightInd w:val="0"/>
         <w:spacing w:after="0" w:line="360" w:lineRule="auto"/>
         <w:ind w:left="0"/>
+      </w:pPr>
+      <w:r>
         <w:rPr>
           <w:rStyle w:val="Strong"/>
           <w:b w:val="0"/>
         </w:rPr>
-      </w:pPr>
-      <w:r>
-        <w:br/>
+        <w:t>Third is groundw</w:t>
       </w:r>
       <w:r>
         <w:rPr>
           <w:rStyle w:val="Strong"/>
           <w:b w:val="0"/>
         </w:rPr>
-        <w:t>Second is about</w:t>
-      </w:r>
-      <w:r>
-        <w:rPr>
-          <w:rStyle w:val="Strong"/>
-        </w:rPr>
-        <w:t xml:space="preserve"> s</w:t>
-      </w:r>
-      <w:r>
-        <w:t>oil</w:t>
-      </w:r>
-      <w:r>
-        <w:t>, it</w:t>
-      </w:r>
-      <w:r>
-        <w:t xml:space="preserve"> building practices such as crop rotations, inter-cropping, symbiotic associations, cover crops, organic</w:t>
-      </w:r>
-      <w:r>
-        <w:t xml:space="preserve"> fertilizers and minimum tillage are central to organic practices. These encourage soil </w:t>
-      </w:r>
-      <w:r>
-        <w:lastRenderedPageBreak/>
-        <w:t>fauna and flora, improving soil formation and structure and creating more stable systems. In turn, nutrient and energy cycling is increased and the retentive abilities of the soil for nutrients and water are enhanced, compensating for the non-use of mineral fertilizers. Such management techniques also play an important role in soil erosion control. The length of time that the soil is exposed to erosive forces is decreased, soil biodiversity is increased, and nutrient losses are reduced, helping to maintain and enhance soil productivity. Crop export of nutrients is usually compensated by farm-derived renewable resources but it is sometimes necessary to supplement organic soils with potassium, phosphate, calcium, magnesium and trace elements from external sources.</w:t>
-      </w:r>
-      <w:r>
-        <w:br/>
+        <w:t>ater</w:t>
+      </w:r>
+      <w:r>
+        <w:t xml:space="preserve">. In </w:t>
+      </w:r>
+      <w:r>
+        <w:t>agriculture areas,</w:t>
+      </w:r>
+      <w:r>
+        <w:t xml:space="preserve"> many pollution of groundwater, and the usage of improper dosage of </w:t>
+      </w:r>
+      <w:r>
+        <w:t>c</w:t>
+      </w:r>
+      <w:r>
+        <w:t>hemical</w:t>
+      </w:r>
+      <w:r>
+        <w:t xml:space="preserve"> fertilizers and pesticides </w:t>
+      </w:r>
+      <w:r>
+        <w:t>become serious</w:t>
+      </w:r>
+      <w:r>
+        <w:t xml:space="preserve"> problem. </w:t>
+      </w:r>
+      <w:r>
+        <w:t>The usage of any chemical substance now</w:t>
+      </w:r>
+      <w:r>
+        <w:t xml:space="preserve"> prohibited in organic agriculture, they are repla</w:t>
+      </w:r>
+      <w:r>
+        <w:t>ced by organic fertilizers (for example</w:t>
+      </w:r>
+      <w:r>
+        <w:t xml:space="preserve"> compost, animal manure, green manure) and through the use of greater biodiversity (in terms of species culti</w:t>
+      </w:r>
+      <w:r>
+        <w:t>vated and permanent vegetation) to enhance</w:t>
+      </w:r>
+      <w:r>
+        <w:t xml:space="preserve"> soil structure and water infiltration. </w:t>
+      </w:r>
+      <w:r>
+        <w:t>O</w:t>
+      </w:r>
+      <w:r>
+        <w:t>rganic systems</w:t>
+      </w:r>
+      <w:r>
+        <w:t xml:space="preserve"> which managed well shall</w:t>
+      </w:r>
+      <w:r>
+        <w:t xml:space="preserve"> greatly reduce the risk of groundwater pollution. I</w:t>
+      </w:r>
+      <w:r>
+        <w:t>n some areas where pollution become major</w:t>
+      </w:r>
+      <w:r>
+        <w:t xml:space="preserve"> problem, conversion to organic agriculture is highly encouraged as a restorative measure.</w:t>
       </w:r>
     </w:p>
     <w:p>
@@ -1245,78 +1376,108 @@
         <w:ind w:left="0"/>
       </w:pPr>
       <w:r>
+        <w:br/>
+      </w:r>
+      <w:r>
         <w:rPr>
           <w:rStyle w:val="Strong"/>
           <w:b w:val="0"/>
         </w:rPr>
-        <w:t>Third is groundw</w:t>
+        <w:t>The fourth is about a</w:t>
       </w:r>
       <w:r>
         <w:rPr>
           <w:rStyle w:val="Strong"/>
           <w:b w:val="0"/>
         </w:rPr>
-        <w:t>ater</w:t>
-      </w:r>
-      <w:r>
-        <w:t xml:space="preserve">. In </w:t>
-      </w:r>
-      <w:r>
-        <w:t>agriculture areas,</w:t>
-      </w:r>
-      <w:r>
-        <w:t xml:space="preserve"> many pollution of groundwater, and the usage of improper dosage of </w:t>
-      </w:r>
-      <w:r>
-        <w:t>c</w:t>
-      </w:r>
-      <w:r>
-        <w:t>hemical</w:t>
-      </w:r>
-      <w:r>
-        <w:t xml:space="preserve"> fertilizers and pesticides </w:t>
-      </w:r>
-      <w:r>
-        <w:t>become serious</w:t>
-      </w:r>
-      <w:r>
-        <w:t xml:space="preserve"> problem. </w:t>
-      </w:r>
-      <w:r>
-        <w:t>The usage of any chemical substance now</w:t>
-      </w:r>
-      <w:r>
-        <w:t xml:space="preserve"> prohibited in organic agriculture, they are repla</w:t>
-      </w:r>
-      <w:r>
-        <w:t>ced by organic fertilizers (for example</w:t>
-      </w:r>
-      <w:r>
-        <w:t xml:space="preserve"> compost, animal manure, green manure) and through the use of greater biodiversity (in terms of species culti</w:t>
-      </w:r>
-      <w:r>
-        <w:t>vated and permanent vegetation) to enhance</w:t>
-      </w:r>
-      <w:r>
-        <w:t xml:space="preserve"> soil structure and water infiltration. </w:t>
+        <w:t>ir and climate change</w:t>
+      </w:r>
+      <w:r>
+        <w:t>. Organic agriculture reduces</w:t>
+      </w:r>
+      <w:r>
+        <w:t xml:space="preserve"> the usage of</w:t>
+      </w:r>
+      <w:r>
+        <w:t xml:space="preserve"> non-renewable energy by decreasing agrochemical needs</w:t>
+      </w:r>
+      <w:r>
+        <w:t xml:space="preserve"> which required a high amount of</w:t>
+      </w:r>
+      <w:r>
+        <w:t xml:space="preserve"> </w:t>
+      </w:r>
+      <w:r>
+        <w:t>fossil fuel to be produced</w:t>
+      </w:r>
+      <w:r>
+        <w:t xml:space="preserve">. </w:t>
       </w:r>
       <w:r>
         <w:t>O</w:t>
       </w:r>
       <w:r>
-        <w:t>rganic systems</w:t>
-      </w:r>
-      <w:r>
-        <w:t xml:space="preserve"> which managed well shall</w:t>
-      </w:r>
-      <w:r>
-        <w:t xml:space="preserve"> greatly reduce the risk of groundwater pollution. I</w:t>
-      </w:r>
-      <w:r>
-        <w:t>n some areas where pollution become major</w:t>
-      </w:r>
-      <w:r>
-        <w:t xml:space="preserve"> problem, conversion to organic agriculture is highly encouraged as a restorative measure.</w:t>
+        <w:t>r</w:t>
+      </w:r>
+      <w:r>
+        <w:t>ganic agriculture also</w:t>
+      </w:r>
+      <w:r>
+        <w:t xml:space="preserve"> mitigating </w:t>
+      </w:r>
+      <w:r>
+        <w:t xml:space="preserve">and preventing </w:t>
+      </w:r>
+      <w:r>
+        <w:t xml:space="preserve">the greenhouse effect through its ability to </w:t>
+      </w:r>
+      <w:r>
+        <w:t xml:space="preserve">eliminate </w:t>
+      </w:r>
+      <w:r>
+        <w:t>carbon in the s</w:t>
+      </w:r>
+      <w:r>
+        <w:t>oil. Organic agriculture uses many management practices such as</w:t>
+      </w:r>
+      <w:r>
+        <w:t xml:space="preserve"> minimum tillage, returning crop residues to the soil, the use of cover cr</w:t>
+      </w:r>
+      <w:r>
+        <w:t>ops and rotations</w:t>
+      </w:r>
+      <w:r>
+        <w:t xml:space="preserve">, increase the return of carbon to the soil, </w:t>
+      </w:r>
+      <w:r>
+        <w:t xml:space="preserve">and </w:t>
+      </w:r>
+      <w:r>
+        <w:t>raising productivity</w:t>
+      </w:r>
+      <w:r>
+        <w:t>. A studies found out</w:t>
+      </w:r>
+      <w:r>
+        <w:t xml:space="preserve"> that</w:t>
+      </w:r>
+      <w:r>
+        <w:t xml:space="preserve"> by organic farming,</w:t>
+      </w:r>
+      <w:r>
+        <w:t xml:space="preserve"> soil organic carbon contents are higher</w:t>
+      </w:r>
+      <w:r>
+        <w:t xml:space="preserve"> compared to conventional farming</w:t>
+      </w:r>
+      <w:r>
+        <w:t xml:space="preserve">. The more organic carbon is retained in the soil, the more the </w:t>
+      </w:r>
+      <w:r>
+        <w:t>prevention against climate change</w:t>
+      </w:r>
+      <w:r>
+        <w:t xml:space="preserve">.  </w:t>
       </w:r>
     </w:p>
     <w:p>
@@ -1327,147 +1488,33 @@
         <w:adjustRightInd w:val="0"/>
         <w:spacing w:after="0" w:line="360" w:lineRule="auto"/>
         <w:ind w:left="0"/>
-      </w:pPr>
-      <w:r>
-        <w:br/>
-      </w:r>
-      <w:r>
         <w:rPr>
           <w:rStyle w:val="Strong"/>
           <w:b w:val="0"/>
         </w:rPr>
-        <w:t>The fourth is about a</w:t>
-      </w:r>
+      </w:pPr>
+    </w:p>
+    <w:p>
+      <w:pPr>
+        <w:pStyle w:val="ListParagraph"/>
+        <w:autoSpaceDE w:val="0"/>
+        <w:autoSpaceDN w:val="0"/>
+        <w:adjustRightInd w:val="0"/>
+        <w:spacing w:after="0" w:line="360" w:lineRule="auto"/>
+        <w:ind w:left="0"/>
+      </w:pPr>
       <w:r>
         <w:rPr>
           <w:rStyle w:val="Strong"/>
           <w:b w:val="0"/>
         </w:rPr>
-        <w:t>ir and climate change</w:t>
-      </w:r>
-      <w:r>
-        <w:t>. Organic agriculture reduces</w:t>
-      </w:r>
-      <w:r>
-        <w:t xml:space="preserve"> the usage of</w:t>
-      </w:r>
-      <w:r>
-        <w:t xml:space="preserve"> non-renewable energy by decreasing agrochemical needs</w:t>
-      </w:r>
-      <w:r>
-        <w:t xml:space="preserve"> which required a high amount of</w:t>
-      </w:r>
-      <w:r>
-        <w:t xml:space="preserve"> </w:t>
-      </w:r>
-      <w:r>
-        <w:t>fossil fuel to be produced</w:t>
-      </w:r>
-      <w:r>
-        <w:t xml:space="preserve">. </w:t>
-      </w:r>
-      <w:r>
-        <w:t>O</w:t>
-      </w:r>
-      <w:r>
-        <w:t>r</w:t>
-      </w:r>
-      <w:r>
-        <w:t>ganic agriculture also</w:t>
-      </w:r>
-      <w:r>
-        <w:t xml:space="preserve"> mitigating </w:t>
-      </w:r>
-      <w:r>
-        <w:t xml:space="preserve">and preventing </w:t>
-      </w:r>
-      <w:r>
-        <w:t xml:space="preserve">the greenhouse effect through its ability to </w:t>
-      </w:r>
-      <w:r>
-        <w:t xml:space="preserve">eliminate </w:t>
-      </w:r>
-      <w:r>
-        <w:t>carbon in the s</w:t>
-      </w:r>
-      <w:r>
-        <w:t>oil. Organic agriculture uses many management practices such as</w:t>
-      </w:r>
-      <w:r>
-        <w:t xml:space="preserve"> minimum tillage, returning crop residues to the soil, the use of cover cr</w:t>
-      </w:r>
-      <w:r>
-        <w:t>ops and rotations</w:t>
-      </w:r>
-      <w:r>
-        <w:t xml:space="preserve">, increase the return of carbon to the soil, </w:t>
-      </w:r>
-      <w:r>
-        <w:t xml:space="preserve">and </w:t>
-      </w:r>
-      <w:r>
-        <w:t>raising productivity</w:t>
-      </w:r>
-      <w:r>
-        <w:t>. A studies found out</w:t>
-      </w:r>
-      <w:r>
-        <w:t xml:space="preserve"> that</w:t>
-      </w:r>
-      <w:r>
-        <w:t xml:space="preserve"> by organic farming,</w:t>
-      </w:r>
-      <w:r>
-        <w:t xml:space="preserve"> soil organic carbon contents are higher</w:t>
-      </w:r>
-      <w:r>
-        <w:t xml:space="preserve"> compared to conventional farming</w:t>
-      </w:r>
-      <w:r>
-        <w:t xml:space="preserve">. The more organic carbon is retained in the soil, the more the </w:t>
-      </w:r>
-      <w:r>
-        <w:t>prevention against climate change</w:t>
-      </w:r>
-      <w:r>
-        <w:t xml:space="preserve">.  </w:t>
-      </w:r>
-    </w:p>
-    <w:p>
-      <w:pPr>
-        <w:pStyle w:val="ListParagraph"/>
-        <w:autoSpaceDE w:val="0"/>
-        <w:autoSpaceDN w:val="0"/>
-        <w:adjustRightInd w:val="0"/>
-        <w:spacing w:after="0" w:line="360" w:lineRule="auto"/>
-        <w:ind w:left="0"/>
+        <w:t>The fifth is b</w:t>
+      </w:r>
+      <w:r>
         <w:rPr>
           <w:rStyle w:val="Strong"/>
           <w:b w:val="0"/>
         </w:rPr>
-      </w:pPr>
-    </w:p>
-    <w:p>
-      <w:pPr>
-        <w:pStyle w:val="ListParagraph"/>
-        <w:autoSpaceDE w:val="0"/>
-        <w:autoSpaceDN w:val="0"/>
-        <w:adjustRightInd w:val="0"/>
-        <w:spacing w:after="0" w:line="360" w:lineRule="auto"/>
-        <w:ind w:left="0"/>
-      </w:pPr>
-      <w:r>
-        <w:rPr>
-          <w:rStyle w:val="Strong"/>
-          <w:b w:val="0"/>
-        </w:rPr>
-        <w:t>The fifth is b</w:t>
-      </w:r>
-      <w:r>
-        <w:rPr>
-          <w:rStyle w:val="Strong"/>
-          <w:b w:val="0"/>
-        </w:rPr>
         <w:t>iodiversity</w:t>
       </w:r>
       <w:r>
@@ -1492,7 +1539,11 @@
         <w:t>resilience to climatic stress. D</w:t>
       </w:r>
       <w:r>
-        <w:t xml:space="preserve">iverse combinations of plants optimize nutrient and energy cycling for agricultural production. </w:t>
+        <w:t xml:space="preserve">iverse combinations of plants optimize nutrient and energy cycling for agricultural </w:t>
+      </w:r>
+      <w:r>
+        <w:lastRenderedPageBreak/>
+        <w:t xml:space="preserve">production. </w:t>
       </w:r>
       <w:r>
         <w:t>Moreover,</w:t>
@@ -1553,7 +1604,6 @@
           <w:rStyle w:val="Strong"/>
           <w:b w:val="0"/>
         </w:rPr>
-        <w:lastRenderedPageBreak/>
         <w:t>The last is about the e</w:t>
       </w:r>
       <w:r>
@@ -1644,9 +1694,33 @@
         <w:adjustRightInd w:val="0"/>
         <w:spacing w:after="0" w:line="240" w:lineRule="auto"/>
       </w:pPr>
-      <w:r>
-        <w:t>http://www.fao.org/organicag/oa-faq/oa-faq6/en/</w:t>
-      </w:r>
+      <w:hyperlink r:id="rId8" w:history="1">
+        <w:r>
+          <w:rPr>
+            <w:rStyle w:val="Hyperlink"/>
+          </w:rPr>
+          <w:t>http://www.fao.org/organicag/oa-faq/oa-faq6/en/</w:t>
+        </w:r>
+      </w:hyperlink>
+    </w:p>
+    <w:p>
+      <w:pPr>
+        <w:autoSpaceDE w:val="0"/>
+        <w:autoSpaceDN w:val="0"/>
+        <w:adjustRightInd w:val="0"/>
+        <w:spacing w:after="0" w:line="240" w:lineRule="auto"/>
+      </w:pPr>
+      <w:r>
+        <w:t>https://www.organicfacts.net/organic-products/organic-food/health-benefits-of-organic-food.html</w:t>
+      </w:r>
+    </w:p>
+    <w:p>
+      <w:pPr>
+        <w:autoSpaceDE w:val="0"/>
+        <w:autoSpaceDN w:val="0"/>
+        <w:adjustRightInd w:val="0"/>
+        <w:spacing w:after="0" w:line="240" w:lineRule="auto"/>
+      </w:pPr>
     </w:p>
     <w:p>
       <w:pPr>
@@ -2311,7 +2385,6 @@
     <w:name w:val="Hyperlink"/>
     <w:basedOn w:val="DefaultParagraphFont"/>
     <w:uiPriority w:val="99"/>
-    <w:semiHidden/>
     <w:unhideWhenUsed/>
     <w:rsid w:val="00BD443A"/>
     <w:rPr>

</xml_diff>